<commit_message>
Updated directory name: Deleted folder 3_update moved files to folder 3
</commit_message>
<xml_diff>
--- a/ai_11/sofiia_spodaryk/epic_3/epic_3_pactice_and_labs_report_sofiia_spodaryk.docx
+++ b/ai_11/sofiia_spodaryk/epic_3/epic_3_pactice_and_labs_report_sofiia_spodaryk.docx
@@ -128,12 +128,12 @@
           <wp:inline distB="114300" distT="114300" distL="114300" distR="114300">
             <wp:extent cx="2649150" cy="2520000"/>
             <wp:effectExtent b="0" l="0" r="0" t="0"/>
-            <wp:docPr id="21" name="image6.jpg"/>
+            <wp:docPr id="21" name="image7.jpg"/>
             <a:graphic>
               <a:graphicData uri="http://schemas.openxmlformats.org/drawingml/2006/picture">
                 <pic:pic>
                   <pic:nvPicPr>
-                    <pic:cNvPr id="0" name="image6.jpg"/>
+                    <pic:cNvPr id="0" name="image7.jpg"/>
                     <pic:cNvPicPr preferRelativeResize="0"/>
                   </pic:nvPicPr>
                   <pic:blipFill>
@@ -1967,12 +1967,12 @@
           <wp:inline distB="114300" distT="114300" distL="114300" distR="114300">
             <wp:extent cx="4202602" cy="566308"/>
             <wp:effectExtent b="0" l="0" r="0" t="0"/>
-            <wp:docPr id="3" name="image1.png"/>
+            <wp:docPr id="3" name="image2.png"/>
             <a:graphic>
               <a:graphicData uri="http://schemas.openxmlformats.org/drawingml/2006/picture">
                 <pic:pic>
                   <pic:nvPicPr>
-                    <pic:cNvPr id="0" name="image1.png"/>
+                    <pic:cNvPr id="0" name="image2.png"/>
                     <pic:cNvPicPr preferRelativeResize="0"/>
                   </pic:nvPicPr>
                   <pic:blipFill>
@@ -2843,12 +2843,12 @@
           <wp:inline distB="114300" distT="114300" distL="114300" distR="114300">
             <wp:extent cx="3128963" cy="2796683"/>
             <wp:effectExtent b="0" l="0" r="0" t="0"/>
-            <wp:docPr id="15" name="image14.png"/>
+            <wp:docPr id="15" name="image10.png"/>
             <a:graphic>
               <a:graphicData uri="http://schemas.openxmlformats.org/drawingml/2006/picture">
                 <pic:pic>
                   <pic:nvPicPr>
-                    <pic:cNvPr id="0" name="image14.png"/>
+                    <pic:cNvPr id="0" name="image10.png"/>
                     <pic:cNvPicPr preferRelativeResize="0"/>
                   </pic:nvPicPr>
                   <pic:blipFill>
@@ -3190,12 +3190,12 @@
           <wp:inline distB="114300" distT="114300" distL="114300" distR="114300">
             <wp:extent cx="2762250" cy="3270686"/>
             <wp:effectExtent b="0" l="0" r="0" t="0"/>
-            <wp:docPr id="13" name="image5.png"/>
+            <wp:docPr id="13" name="image3.png"/>
             <a:graphic>
               <a:graphicData uri="http://schemas.openxmlformats.org/drawingml/2006/picture">
                 <pic:pic>
                   <pic:nvPicPr>
-                    <pic:cNvPr id="0" name="image5.png"/>
+                    <pic:cNvPr id="0" name="image3.png"/>
                     <pic:cNvPicPr preferRelativeResize="0"/>
                   </pic:nvPicPr>
                   <pic:blipFill>
@@ -3280,12 +3280,12 @@
           <wp:inline distB="114300" distT="114300" distL="114300" distR="114300">
             <wp:extent cx="2705100" cy="538626"/>
             <wp:effectExtent b="0" l="0" r="0" t="0"/>
-            <wp:docPr id="19" name="image12.png"/>
+            <wp:docPr id="19" name="image13.png"/>
             <a:graphic>
               <a:graphicData uri="http://schemas.openxmlformats.org/drawingml/2006/picture">
                 <pic:pic>
                   <pic:nvPicPr>
-                    <pic:cNvPr id="0" name="image12.png"/>
+                    <pic:cNvPr id="0" name="image13.png"/>
                     <pic:cNvPicPr preferRelativeResize="0"/>
                   </pic:nvPicPr>
                   <pic:blipFill>
@@ -3378,12 +3378,12 @@
           <wp:inline distB="114300" distT="114300" distL="114300" distR="114300">
             <wp:extent cx="2270730" cy="2302712"/>
             <wp:effectExtent b="0" l="0" r="0" t="0"/>
-            <wp:docPr id="1" name="image10.png"/>
+            <wp:docPr id="1" name="image11.png"/>
             <a:graphic>
               <a:graphicData uri="http://schemas.openxmlformats.org/drawingml/2006/picture">
                 <pic:pic>
                   <pic:nvPicPr>
-                    <pic:cNvPr id="0" name="image10.png"/>
+                    <pic:cNvPr id="0" name="image11.png"/>
                     <pic:cNvPicPr preferRelativeResize="0"/>
                   </pic:nvPicPr>
                   <pic:blipFill>
@@ -3487,12 +3487,12 @@
           <wp:inline distB="114300" distT="114300" distL="114300" distR="114300">
             <wp:extent cx="3234961" cy="814096"/>
             <wp:effectExtent b="0" l="0" r="0" t="0"/>
-            <wp:docPr id="9" name="image3.png"/>
+            <wp:docPr id="9" name="image1.png"/>
             <a:graphic>
               <a:graphicData uri="http://schemas.openxmlformats.org/drawingml/2006/picture">
                 <pic:pic>
                   <pic:nvPicPr>
-                    <pic:cNvPr id="0" name="image3.png"/>
+                    <pic:cNvPr id="0" name="image1.png"/>
                     <pic:cNvPicPr preferRelativeResize="0"/>
                   </pic:nvPicPr>
                   <pic:blipFill>
@@ -3591,12 +3591,12 @@
           <wp:inline distB="114300" distT="114300" distL="114300" distR="114300">
             <wp:extent cx="3024188" cy="1090114"/>
             <wp:effectExtent b="0" l="0" r="0" t="0"/>
-            <wp:docPr id="17" name="image8.png"/>
+            <wp:docPr id="17" name="image6.png"/>
             <a:graphic>
               <a:graphicData uri="http://schemas.openxmlformats.org/drawingml/2006/picture">
                 <pic:pic>
                   <pic:nvPicPr>
-                    <pic:cNvPr id="0" name="image8.png"/>
+                    <pic:cNvPr id="0" name="image6.png"/>
                     <pic:cNvPicPr preferRelativeResize="0"/>
                   </pic:nvPicPr>
                   <pic:blipFill>
@@ -3696,12 +3696,12 @@
           <wp:inline distB="114300" distT="114300" distL="114300" distR="114300">
             <wp:extent cx="3100388" cy="720292"/>
             <wp:effectExtent b="0" l="0" r="0" t="0"/>
-            <wp:docPr id="16" name="image13.png"/>
+            <wp:docPr id="16" name="image14.png"/>
             <a:graphic>
               <a:graphicData uri="http://schemas.openxmlformats.org/drawingml/2006/picture">
                 <pic:pic>
                   <pic:nvPicPr>
-                    <pic:cNvPr id="0" name="image13.png"/>
+                    <pic:cNvPr id="0" name="image14.png"/>
                     <pic:cNvPicPr preferRelativeResize="0"/>
                   </pic:nvPicPr>
                   <pic:blipFill>
@@ -3790,12 +3790,12 @@
           <wp:inline distB="114300" distT="114300" distL="114300" distR="114300">
             <wp:extent cx="2883833" cy="825525"/>
             <wp:effectExtent b="0" l="0" r="0" t="0"/>
-            <wp:docPr id="4" name="image2.png"/>
+            <wp:docPr id="4" name="image5.png"/>
             <a:graphic>
               <a:graphicData uri="http://schemas.openxmlformats.org/drawingml/2006/picture">
                 <pic:pic>
                   <pic:nvPicPr>
-                    <pic:cNvPr id="0" name="image2.png"/>
+                    <pic:cNvPr id="0" name="image5.png"/>
                     <pic:cNvPicPr preferRelativeResize="0"/>
                   </pic:nvPicPr>
                   <pic:blipFill>
@@ -3878,12 +3878,12 @@
           <wp:inline distB="114300" distT="114300" distL="114300" distR="114300">
             <wp:extent cx="3123310" cy="2013031"/>
             <wp:effectExtent b="0" l="0" r="0" t="0"/>
-            <wp:docPr id="12" name="image11.png"/>
+            <wp:docPr id="12" name="image12.png"/>
             <a:graphic>
               <a:graphicData uri="http://schemas.openxmlformats.org/drawingml/2006/picture">
                 <pic:pic>
                   <pic:nvPicPr>
-                    <pic:cNvPr id="0" name="image11.png"/>
+                    <pic:cNvPr id="0" name="image12.png"/>
                     <pic:cNvPicPr preferRelativeResize="0"/>
                   </pic:nvPicPr>
                   <pic:blipFill>
@@ -3983,12 +3983,12 @@
           <wp:inline distB="114300" distT="114300" distL="114300" distR="114300">
             <wp:extent cx="2347913" cy="1109453"/>
             <wp:effectExtent b="0" l="0" r="0" t="0"/>
-            <wp:docPr id="22" name="image7.png"/>
+            <wp:docPr id="22" name="image8.png"/>
             <a:graphic>
               <a:graphicData uri="http://schemas.openxmlformats.org/drawingml/2006/picture">
                 <pic:pic>
                   <pic:nvPicPr>
-                    <pic:cNvPr id="0" name="image7.png"/>
+                    <pic:cNvPr id="0" name="image8.png"/>
                     <pic:cNvPicPr preferRelativeResize="0"/>
                   </pic:nvPicPr>
                   <pic:blipFill>

</xml_diff>